<commit_message>
Aggiunti risultati test jUnit
</commit_message>
<xml_diff>
--- a/Bozze/TEST/BookPoint_TER.docx
+++ b/Bozze/TEST/BookPoint_TER.docx
@@ -6,6 +6,13 @@
     <w:p/>
     <w:sdt>
       <w:sdtPr>
+        <w:rPr>
+          <w:rFonts w:asciiTheme="minorHAnsi" w:eastAsiaTheme="minorHAnsi" w:hAnsiTheme="minorHAnsi" w:cstheme="minorBidi"/>
+          <w:color w:val="auto"/>
+          <w:sz w:val="22"/>
+          <w:szCs w:val="22"/>
+          <w:lang w:eastAsia="en-US"/>
+        </w:rPr>
         <w:id w:val="567922189"/>
         <w:docPartObj>
           <w:docPartGallery w:val="Table of Contents"/>
@@ -14,13 +21,7 @@
       </w:sdtPr>
       <w:sdtEndPr>
         <w:rPr>
-          <w:rFonts w:asciiTheme="minorHAnsi" w:eastAsiaTheme="minorHAnsi" w:hAnsiTheme="minorHAnsi" w:cstheme="minorBidi"/>
           <w:b/>
-          <w:bCs/>
-          <w:color w:val="auto"/>
-          <w:sz w:val="22"/>
-          <w:szCs w:val="22"/>
-          <w:lang w:eastAsia="en-US"/>
         </w:rPr>
       </w:sdtEndPr>
       <w:sdtContent>
@@ -465,9 +466,11 @@
           <w:r>
             <w:rPr>
               <w:b/>
-              <w:bCs/>
             </w:rPr>
             <w:fldChar w:fldCharType="end"/>
+          </w:r>
+          <w:r>
+            <w:t>Test di unità………………………………………………………………………………………………………………………………………………. 40</w:t>
           </w:r>
         </w:p>
       </w:sdtContent>
@@ -502,9 +505,7 @@
         <w:lastRenderedPageBreak/>
         <w:t>Gestione Ricerca</w:t>
       </w:r>
-      <w:bookmarkStart w:id="1" w:name="_GoBack"/>
       <w:bookmarkEnd w:id="0"/>
-      <w:bookmarkEnd w:id="1"/>
     </w:p>
     <w:p>
       <w:pPr>
@@ -1328,12 +1329,12 @@
       <w:pPr>
         <w:pStyle w:val="Titolo1"/>
       </w:pPr>
-      <w:bookmarkStart w:id="2" w:name="_Toc542275"/>
+      <w:bookmarkStart w:id="1" w:name="_Toc542275"/>
       <w:r>
         <w:lastRenderedPageBreak/>
         <w:t>Gestione Account</w:t>
       </w:r>
-      <w:bookmarkEnd w:id="2"/>
+      <w:bookmarkEnd w:id="1"/>
     </w:p>
     <w:p/>
     <w:tbl>
@@ -3248,11 +3249,11 @@
       <w:pPr>
         <w:pStyle w:val="Titolo1"/>
       </w:pPr>
-      <w:bookmarkStart w:id="3" w:name="_Toc542276"/>
+      <w:bookmarkStart w:id="2" w:name="_Toc542276"/>
       <w:r>
         <w:t>Gestione Ordine</w:t>
       </w:r>
-      <w:bookmarkEnd w:id="3"/>
+      <w:bookmarkEnd w:id="2"/>
       <w:r>
         <w:t xml:space="preserve"> </w:t>
       </w:r>
@@ -3542,11 +3543,11 @@
       <w:pPr>
         <w:pStyle w:val="Titolo1"/>
       </w:pPr>
-      <w:bookmarkStart w:id="4" w:name="_Toc542277"/>
+      <w:bookmarkStart w:id="3" w:name="_Toc542277"/>
       <w:r>
         <w:t>Gestione Amministratore</w:t>
       </w:r>
-      <w:bookmarkEnd w:id="4"/>
+      <w:bookmarkEnd w:id="3"/>
     </w:p>
     <w:p/>
     <w:p/>
@@ -8515,11 +8516,11 @@
       <w:pPr>
         <w:pStyle w:val="Titolo1"/>
       </w:pPr>
-      <w:bookmarkStart w:id="5" w:name="_Toc542278"/>
+      <w:bookmarkStart w:id="4" w:name="_Toc542278"/>
       <w:r>
         <w:t>Gestione Amministratore Ordine</w:t>
       </w:r>
-      <w:bookmarkEnd w:id="5"/>
+      <w:bookmarkEnd w:id="4"/>
     </w:p>
     <w:p/>
     <w:tbl>
@@ -10482,7 +10483,7 @@
       <w:pPr>
         <w:pStyle w:val="Titolo1"/>
       </w:pPr>
-      <w:bookmarkStart w:id="6" w:name="_Toc542279"/>
+      <w:bookmarkStart w:id="5" w:name="_Toc542279"/>
       <w:r>
         <w:t>Gestione Accou</w:t>
       </w:r>
@@ -10492,7 +10493,7 @@
       <w:r>
         <w:t>t</w:t>
       </w:r>
-      <w:bookmarkEnd w:id="6"/>
+      <w:bookmarkEnd w:id="5"/>
     </w:p>
     <w:p/>
     <w:tbl>
@@ -11581,9 +11582,390 @@
     <w:p/>
     <w:p/>
     <w:p/>
-    <w:p/>
-    <w:p/>
-    <w:p/>
+    <w:p>
+      <w:pPr>
+        <w:pStyle w:val="Titolo1"/>
+      </w:pPr>
+      <w:r>
+        <w:lastRenderedPageBreak/>
+        <w:t>Test di unità</w:t>
+      </w:r>
+    </w:p>
+    <w:p>
+      <w:r>
+        <w:t>Test Account Manager</w:t>
+      </w:r>
+    </w:p>
+    <w:p>
+      <w:r>
+        <w:rPr>
+          <w:noProof/>
+        </w:rPr>
+        <w:drawing>
+          <wp:inline distT="0" distB="0" distL="0" distR="0" wp14:anchorId="3E60C95F" wp14:editId="00752296">
+            <wp:extent cx="6116955" cy="3284855"/>
+            <wp:effectExtent l="0" t="0" r="0" b="0"/>
+            <wp:docPr id="6" name="Immagine 6"/>
+            <wp:cNvGraphicFramePr>
+              <a:graphicFrameLocks xmlns:a="http://schemas.openxmlformats.org/drawingml/2006/main" noChangeAspect="1"/>
+            </wp:cNvGraphicFramePr>
+            <a:graphic xmlns:a="http://schemas.openxmlformats.org/drawingml/2006/main">
+              <a:graphicData uri="http://schemas.openxmlformats.org/drawingml/2006/picture">
+                <pic:pic xmlns:pic="http://schemas.openxmlformats.org/drawingml/2006/picture">
+                  <pic:nvPicPr>
+                    <pic:cNvPr id="0" name="Picture 1"/>
+                    <pic:cNvPicPr>
+                      <a:picLocks noChangeAspect="1" noChangeArrowheads="1"/>
+                    </pic:cNvPicPr>
+                  </pic:nvPicPr>
+                  <pic:blipFill>
+                    <a:blip r:embed="rId45" cstate="print">
+                      <a:extLst>
+                        <a:ext uri="{28A0092B-C50C-407E-A947-70E740481C1C}">
+                          <a14:useLocalDpi xmlns:a14="http://schemas.microsoft.com/office/drawing/2010/main" val="0"/>
+                        </a:ext>
+                      </a:extLst>
+                    </a:blip>
+                    <a:srcRect/>
+                    <a:stretch>
+                      <a:fillRect/>
+                    </a:stretch>
+                  </pic:blipFill>
+                  <pic:spPr bwMode="auto">
+                    <a:xfrm>
+                      <a:off x="0" y="0"/>
+                      <a:ext cx="6116955" cy="3284855"/>
+                    </a:xfrm>
+                    <a:prstGeom prst="rect">
+                      <a:avLst/>
+                    </a:prstGeom>
+                    <a:noFill/>
+                    <a:ln>
+                      <a:noFill/>
+                    </a:ln>
+                  </pic:spPr>
+                </pic:pic>
+              </a:graphicData>
+            </a:graphic>
+          </wp:inline>
+        </w:drawing>
+      </w:r>
+    </w:p>
+    <w:p/>
+    <w:p>
+      <w:r>
+        <w:t>Test Amministratore Manager</w:t>
+      </w:r>
+    </w:p>
+    <w:p>
+      <w:r>
+        <w:rPr>
+          <w:noProof/>
+        </w:rPr>
+        <w:drawing>
+          <wp:inline distT="0" distB="0" distL="0" distR="0" wp14:anchorId="749DA7C3" wp14:editId="1B59101D">
+            <wp:extent cx="6116955" cy="3289300"/>
+            <wp:effectExtent l="0" t="0" r="0" b="6350"/>
+            <wp:docPr id="13" name="Immagine 13"/>
+            <wp:cNvGraphicFramePr>
+              <a:graphicFrameLocks xmlns:a="http://schemas.openxmlformats.org/drawingml/2006/main" noChangeAspect="1"/>
+            </wp:cNvGraphicFramePr>
+            <a:graphic xmlns:a="http://schemas.openxmlformats.org/drawingml/2006/main">
+              <a:graphicData uri="http://schemas.openxmlformats.org/drawingml/2006/picture">
+                <pic:pic xmlns:pic="http://schemas.openxmlformats.org/drawingml/2006/picture">
+                  <pic:nvPicPr>
+                    <pic:cNvPr id="0" name="Picture 3"/>
+                    <pic:cNvPicPr>
+                      <a:picLocks noChangeAspect="1" noChangeArrowheads="1"/>
+                    </pic:cNvPicPr>
+                  </pic:nvPicPr>
+                  <pic:blipFill>
+                    <a:blip r:embed="rId46" cstate="print">
+                      <a:extLst>
+                        <a:ext uri="{28A0092B-C50C-407E-A947-70E740481C1C}">
+                          <a14:useLocalDpi xmlns:a14="http://schemas.microsoft.com/office/drawing/2010/main" val="0"/>
+                        </a:ext>
+                      </a:extLst>
+                    </a:blip>
+                    <a:srcRect/>
+                    <a:stretch>
+                      <a:fillRect/>
+                    </a:stretch>
+                  </pic:blipFill>
+                  <pic:spPr bwMode="auto">
+                    <a:xfrm>
+                      <a:off x="0" y="0"/>
+                      <a:ext cx="6116955" cy="3289300"/>
+                    </a:xfrm>
+                    <a:prstGeom prst="rect">
+                      <a:avLst/>
+                    </a:prstGeom>
+                    <a:noFill/>
+                    <a:ln>
+                      <a:noFill/>
+                    </a:ln>
+                  </pic:spPr>
+                </pic:pic>
+              </a:graphicData>
+            </a:graphic>
+          </wp:inline>
+        </w:drawing>
+      </w:r>
+    </w:p>
+    <w:p/>
+    <w:p/>
+    <w:p/>
+    <w:p/>
+    <w:p>
+      <w:bookmarkStart w:id="6" w:name="_GoBack"/>
+      <w:bookmarkEnd w:id="6"/>
+      <w:r>
+        <w:lastRenderedPageBreak/>
+        <w:t>Test Amministratore Ordine Manager</w:t>
+      </w:r>
+    </w:p>
+    <w:p>
+      <w:r>
+        <w:rPr>
+          <w:noProof/>
+        </w:rPr>
+        <w:drawing>
+          <wp:inline distT="0" distB="0" distL="0" distR="0" wp14:anchorId="5B58333A" wp14:editId="29ED3911">
+            <wp:extent cx="6116955" cy="3284855"/>
+            <wp:effectExtent l="0" t="0" r="0" b="0"/>
+            <wp:docPr id="15" name="Immagine 15"/>
+            <wp:cNvGraphicFramePr>
+              <a:graphicFrameLocks xmlns:a="http://schemas.openxmlformats.org/drawingml/2006/main" noChangeAspect="1"/>
+            </wp:cNvGraphicFramePr>
+            <a:graphic xmlns:a="http://schemas.openxmlformats.org/drawingml/2006/main">
+              <a:graphicData uri="http://schemas.openxmlformats.org/drawingml/2006/picture">
+                <pic:pic xmlns:pic="http://schemas.openxmlformats.org/drawingml/2006/picture">
+                  <pic:nvPicPr>
+                    <pic:cNvPr id="0" name="Picture 5"/>
+                    <pic:cNvPicPr>
+                      <a:picLocks noChangeAspect="1" noChangeArrowheads="1"/>
+                    </pic:cNvPicPr>
+                  </pic:nvPicPr>
+                  <pic:blipFill>
+                    <a:blip r:embed="rId47" cstate="print">
+                      <a:extLst>
+                        <a:ext uri="{28A0092B-C50C-407E-A947-70E740481C1C}">
+                          <a14:useLocalDpi xmlns:a14="http://schemas.microsoft.com/office/drawing/2010/main" val="0"/>
+                        </a:ext>
+                      </a:extLst>
+                    </a:blip>
+                    <a:srcRect/>
+                    <a:stretch>
+                      <a:fillRect/>
+                    </a:stretch>
+                  </pic:blipFill>
+                  <pic:spPr bwMode="auto">
+                    <a:xfrm>
+                      <a:off x="0" y="0"/>
+                      <a:ext cx="6116955" cy="3284855"/>
+                    </a:xfrm>
+                    <a:prstGeom prst="rect">
+                      <a:avLst/>
+                    </a:prstGeom>
+                    <a:noFill/>
+                    <a:ln>
+                      <a:noFill/>
+                    </a:ln>
+                  </pic:spPr>
+                </pic:pic>
+              </a:graphicData>
+            </a:graphic>
+          </wp:inline>
+        </w:drawing>
+      </w:r>
+    </w:p>
+    <w:p>
+      <w:r>
+        <w:t>Test Gestione Ordine Manager</w:t>
+      </w:r>
+    </w:p>
+    <w:p>
+      <w:r>
+        <w:rPr>
+          <w:noProof/>
+        </w:rPr>
+        <w:drawing>
+          <wp:inline distT="0" distB="0" distL="0" distR="0" wp14:anchorId="7C96ADCF" wp14:editId="289E5009">
+            <wp:extent cx="6116955" cy="3284855"/>
+            <wp:effectExtent l="0" t="0" r="0" b="0"/>
+            <wp:docPr id="16" name="Immagine 16"/>
+            <wp:cNvGraphicFramePr>
+              <a:graphicFrameLocks xmlns:a="http://schemas.openxmlformats.org/drawingml/2006/main" noChangeAspect="1"/>
+            </wp:cNvGraphicFramePr>
+            <a:graphic xmlns:a="http://schemas.openxmlformats.org/drawingml/2006/main">
+              <a:graphicData uri="http://schemas.openxmlformats.org/drawingml/2006/picture">
+                <pic:pic xmlns:pic="http://schemas.openxmlformats.org/drawingml/2006/picture">
+                  <pic:nvPicPr>
+                    <pic:cNvPr id="0" name="Picture 6"/>
+                    <pic:cNvPicPr>
+                      <a:picLocks noChangeAspect="1" noChangeArrowheads="1"/>
+                    </pic:cNvPicPr>
+                  </pic:nvPicPr>
+                  <pic:blipFill>
+                    <a:blip r:embed="rId48" cstate="print">
+                      <a:extLst>
+                        <a:ext uri="{28A0092B-C50C-407E-A947-70E740481C1C}">
+                          <a14:useLocalDpi xmlns:a14="http://schemas.microsoft.com/office/drawing/2010/main" val="0"/>
+                        </a:ext>
+                      </a:extLst>
+                    </a:blip>
+                    <a:srcRect/>
+                    <a:stretch>
+                      <a:fillRect/>
+                    </a:stretch>
+                  </pic:blipFill>
+                  <pic:spPr bwMode="auto">
+                    <a:xfrm>
+                      <a:off x="0" y="0"/>
+                      <a:ext cx="6116955" cy="3284855"/>
+                    </a:xfrm>
+                    <a:prstGeom prst="rect">
+                      <a:avLst/>
+                    </a:prstGeom>
+                    <a:noFill/>
+                    <a:ln>
+                      <a:noFill/>
+                    </a:ln>
+                  </pic:spPr>
+                </pic:pic>
+              </a:graphicData>
+            </a:graphic>
+          </wp:inline>
+        </w:drawing>
+      </w:r>
+    </w:p>
+    <w:p/>
+    <w:p/>
+    <w:p/>
+    <w:p/>
+    <w:p/>
+    <w:p/>
+    <w:p/>
+    <w:p>
+      <w:r>
+        <w:t>Test Libro Manager</w:t>
+      </w:r>
+    </w:p>
+    <w:p>
+      <w:r>
+        <w:rPr>
+          <w:noProof/>
+        </w:rPr>
+        <w:drawing>
+          <wp:inline distT="0" distB="0" distL="0" distR="0" wp14:anchorId="500DCD84" wp14:editId="161AAE5E">
+            <wp:extent cx="6113145" cy="3289300"/>
+            <wp:effectExtent l="0" t="0" r="1905" b="6350"/>
+            <wp:docPr id="17" name="Immagine 17"/>
+            <wp:cNvGraphicFramePr>
+              <a:graphicFrameLocks xmlns:a="http://schemas.openxmlformats.org/drawingml/2006/main" noChangeAspect="1"/>
+            </wp:cNvGraphicFramePr>
+            <a:graphic xmlns:a="http://schemas.openxmlformats.org/drawingml/2006/main">
+              <a:graphicData uri="http://schemas.openxmlformats.org/drawingml/2006/picture">
+                <pic:pic xmlns:pic="http://schemas.openxmlformats.org/drawingml/2006/picture">
+                  <pic:nvPicPr>
+                    <pic:cNvPr id="0" name="Picture 7"/>
+                    <pic:cNvPicPr>
+                      <a:picLocks noChangeAspect="1" noChangeArrowheads="1"/>
+                    </pic:cNvPicPr>
+                  </pic:nvPicPr>
+                  <pic:blipFill>
+                    <a:blip r:embed="rId49" cstate="print">
+                      <a:extLst>
+                        <a:ext uri="{28A0092B-C50C-407E-A947-70E740481C1C}">
+                          <a14:useLocalDpi xmlns:a14="http://schemas.microsoft.com/office/drawing/2010/main" val="0"/>
+                        </a:ext>
+                      </a:extLst>
+                    </a:blip>
+                    <a:srcRect/>
+                    <a:stretch>
+                      <a:fillRect/>
+                    </a:stretch>
+                  </pic:blipFill>
+                  <pic:spPr bwMode="auto">
+                    <a:xfrm>
+                      <a:off x="0" y="0"/>
+                      <a:ext cx="6113145" cy="3289300"/>
+                    </a:xfrm>
+                    <a:prstGeom prst="rect">
+                      <a:avLst/>
+                    </a:prstGeom>
+                    <a:noFill/>
+                    <a:ln>
+                      <a:noFill/>
+                    </a:ln>
+                  </pic:spPr>
+                </pic:pic>
+              </a:graphicData>
+            </a:graphic>
+          </wp:inline>
+        </w:drawing>
+      </w:r>
+    </w:p>
+    <w:p>
+      <w:r>
+        <w:t>Test Ordine Manager</w:t>
+      </w:r>
+    </w:p>
+    <w:p>
+      <w:r>
+        <w:rPr>
+          <w:noProof/>
+        </w:rPr>
+        <w:drawing>
+          <wp:inline distT="0" distB="0" distL="0" distR="0" wp14:anchorId="1AA8E1E4" wp14:editId="01F848F2">
+            <wp:extent cx="6116955" cy="3284855"/>
+            <wp:effectExtent l="0" t="0" r="0" b="0"/>
+            <wp:docPr id="20" name="Immagine 20"/>
+            <wp:cNvGraphicFramePr>
+              <a:graphicFrameLocks xmlns:a="http://schemas.openxmlformats.org/drawingml/2006/main" noChangeAspect="1"/>
+            </wp:cNvGraphicFramePr>
+            <a:graphic xmlns:a="http://schemas.openxmlformats.org/drawingml/2006/main">
+              <a:graphicData uri="http://schemas.openxmlformats.org/drawingml/2006/picture">
+                <pic:pic xmlns:pic="http://schemas.openxmlformats.org/drawingml/2006/picture">
+                  <pic:nvPicPr>
+                    <pic:cNvPr id="0" name="Picture 10"/>
+                    <pic:cNvPicPr>
+                      <a:picLocks noChangeAspect="1" noChangeArrowheads="1"/>
+                    </pic:cNvPicPr>
+                  </pic:nvPicPr>
+                  <pic:blipFill>
+                    <a:blip r:embed="rId50" cstate="print">
+                      <a:extLst>
+                        <a:ext uri="{28A0092B-C50C-407E-A947-70E740481C1C}">
+                          <a14:useLocalDpi xmlns:a14="http://schemas.microsoft.com/office/drawing/2010/main" val="0"/>
+                        </a:ext>
+                      </a:extLst>
+                    </a:blip>
+                    <a:srcRect/>
+                    <a:stretch>
+                      <a:fillRect/>
+                    </a:stretch>
+                  </pic:blipFill>
+                  <pic:spPr bwMode="auto">
+                    <a:xfrm>
+                      <a:off x="0" y="0"/>
+                      <a:ext cx="6116955" cy="3284855"/>
+                    </a:xfrm>
+                    <a:prstGeom prst="rect">
+                      <a:avLst/>
+                    </a:prstGeom>
+                    <a:noFill/>
+                    <a:ln>
+                      <a:noFill/>
+                    </a:ln>
+                  </pic:spPr>
+                </pic:pic>
+              </a:graphicData>
+            </a:graphic>
+          </wp:inline>
+        </w:drawing>
+      </w:r>
+    </w:p>
     <w:p/>
     <w:p/>
     <w:p/>
@@ -12426,7 +12808,7 @@
 </file>
 
 <file path=customXml/itemProps1.xml><?xml version="1.0" encoding="utf-8"?>
-<ds:datastoreItem xmlns:ds="http://schemas.openxmlformats.org/officeDocument/2006/customXml" ds:itemID="{0BBED4B5-A86A-4A69-85CD-5A2DA04E2A94}">
+<ds:datastoreItem xmlns:ds="http://schemas.openxmlformats.org/officeDocument/2006/customXml" ds:itemID="{620725A0-C77E-465E-8333-399ABA0AA3E3}">
   <ds:schemaRefs>
     <ds:schemaRef ds:uri="http://schemas.openxmlformats.org/officeDocument/2006/bibliography"/>
   </ds:schemaRefs>

</xml_diff>